<commit_message>
Improvements on Tests Assets
</commit_message>
<xml_diff>
--- a/Solution.docx
+++ b/Solution.docx
@@ -32,18 +32,7 @@
     <w:p/>
     <w:p>
       <w:r>
-        <w:t>The input items (integers) are processed into a dictionary that orders the inputs in a sequence (keys) and provides the accumulated occurrences (values) for each input. This approach makes it easy for the stats functions to obtain the ‘less than’, ‘greater than’ or ‘between’ just as ‘delta accumulations’ in the specified range. Accomplishing this way the conditio</w:t>
-      </w:r>
-      <w:bookmarkStart w:id="0" w:name="_GoBack"/>
-      <w:bookmarkEnd w:id="0"/>
-      <w:r>
-        <w:t>n that states “</w:t>
-      </w:r>
-      <w:r>
-        <w:t>methods add(), less(), greater(), and between() should have constant time O(1)</w:t>
-      </w:r>
-      <w:r>
-        <w:t>”.</w:t>
+        <w:t>The input items (integers) are processed into a dictionary that orders the inputs in a sequence (keys) and provides the accumulated occurrences (values) for each input. This approach makes it easy for the stats functions to obtain the ‘less than’, ‘greater than’ or ‘between’ just as ‘delta accumulations’ in the specified range. Accomplishing this way the condition that states “methods add(), less(), greater(), and between() should have constant time O(1)”.</w:t>
       </w:r>
     </w:p>
     <w:p/>
@@ -69,13 +58,7 @@
         </w:numPr>
       </w:pPr>
       <w:r>
-        <w:t>Keys: are the sequence of integers from 0 to number_of_items (</w:t>
-      </w:r>
-      <w:r>
-        <w:t>the maxim</w:t>
-      </w:r>
-      <w:r>
-        <w:t>um integer added as input item).</w:t>
+        <w:t>Keys: are the sequence of integers from 0 to number_of_items (the maximum integer added as input item).</w:t>
       </w:r>
     </w:p>
     <w:p>
@@ -99,6 +82,10 @@
     <w:p/>
     <w:p>
       <w:r>
+        <w:rPr>
+          <w:noProof/>
+          <w:lang w:val="en-GB" w:eastAsia="en-GB"/>
+        </w:rPr>
         <w:drawing>
           <wp:inline distT="0" distB="0" distL="0" distR="0" wp14:anchorId="10289BB5" wp14:editId="0BCF0642">
             <wp:extent cx="7424420" cy="2009140"/>
@@ -252,6 +239,10 @@
     </w:p>
     <w:p>
       <w:r>
+        <w:rPr>
+          <w:noProof/>
+          <w:lang w:val="en-GB" w:eastAsia="en-GB"/>
+        </w:rPr>
         <w:drawing>
           <wp:inline distT="0" distB="0" distL="0" distR="0" wp14:anchorId="2D0E3699" wp14:editId="200156F6">
             <wp:extent cx="4343400" cy="2447887"/>
@@ -305,6 +296,10 @@
         <w:t xml:space="preserve"> </w:t>
       </w:r>
       <w:r>
+        <w:rPr>
+          <w:noProof/>
+          <w:lang w:val="en-GB" w:eastAsia="en-GB"/>
+        </w:rPr>
         <w:drawing>
           <wp:inline distT="0" distB="0" distL="0" distR="0" wp14:anchorId="76DB84BF" wp14:editId="24294955">
             <wp:extent cx="2468880" cy="1474845"/>
@@ -359,6 +354,10 @@
     </w:p>
     <w:p>
       <w:r>
+        <w:rPr>
+          <w:noProof/>
+          <w:lang w:val="en-GB" w:eastAsia="en-GB"/>
+        </w:rPr>
         <w:drawing>
           <wp:inline distT="0" distB="0" distL="0" distR="0" wp14:anchorId="0C44E563" wp14:editId="55669EF3">
             <wp:extent cx="2200910" cy="1493520"/>
@@ -405,13 +404,7 @@
     </w:p>
     <w:p>
       <w:r>
-        <w:t xml:space="preserve">Example: </w:t>
-      </w:r>
-      <w:r>
-        <w:t>greater</w:t>
-      </w:r>
-      <w:r>
-        <w:t>(</w:t>
+        <w:t>Example: greater(</w:t>
       </w:r>
       <w:r>
         <w:t>5</w:t>
@@ -422,36 +415,16 @@
     </w:p>
     <w:p>
       <w:r>
-        <w:t xml:space="preserve">Since the ‘greater’ functions </w:t>
-      </w:r>
-      <w:r>
-        <w:t xml:space="preserve">doesn’t </w:t>
-      </w:r>
-      <w:r>
-        <w:t xml:space="preserve">include the specified limit, the number of items that are </w:t>
-      </w:r>
-      <w:r>
-        <w:t xml:space="preserve">greater </w:t>
-      </w:r>
-      <w:r>
-        <w:t xml:space="preserve">than </w:t>
-      </w:r>
-      <w:r>
-        <w:t>5</w:t>
-      </w:r>
-      <w:r>
-        <w:t xml:space="preserve"> is </w:t>
-      </w:r>
-      <w:r>
-        <w:t>2</w:t>
-      </w:r>
-      <w:r>
-        <w:t>, given by the grey bar below:</w:t>
+        <w:t>Since the ‘greater’ functions doesn’t include the specified limit, the number of items that are greater than 5 is 2, given by the grey bar below:</w:t>
       </w:r>
     </w:p>
     <w:p/>
     <w:p>
       <w:r>
+        <w:rPr>
+          <w:noProof/>
+          <w:lang w:val="en-GB" w:eastAsia="en-GB"/>
+        </w:rPr>
         <w:drawing>
           <wp:inline distT="0" distB="0" distL="0" distR="0" wp14:anchorId="3301A81A" wp14:editId="63B398B9">
             <wp:extent cx="4160520" cy="1722581"/>
@@ -491,8 +464,852 @@
     </w:p>
     <w:p/>
     <w:p/>
+    <w:p>
+      <w:pPr>
+        <w:pStyle w:val="Heading1"/>
+      </w:pPr>
+      <w:r>
+        <w:t>Test Design, Execution and Results</w:t>
+      </w:r>
+    </w:p>
+    <w:p>
+      <w:r>
+        <w:t>A set of functional automatic tests has been put in place under /test folder.</w:t>
+      </w:r>
+    </w:p>
+    <w:p>
+      <w:r>
+        <w:t>Having at least two functional tests per each of the stats methods, using pytest assertions as detailed below.</w:t>
+      </w:r>
+    </w:p>
+    <w:p/>
+    <w:p>
+      <w:pPr>
+        <w:pStyle w:val="Heading2"/>
+      </w:pPr>
+      <w:r>
+        <w:t>Project Execution and Functional Test Options</w:t>
+      </w:r>
+    </w:p>
+    <w:p>
+      <w:r>
+        <w:t>Use one of the following options to execute the project:</w:t>
+      </w:r>
+    </w:p>
+    <w:p>
+      <w:pPr>
+        <w:pStyle w:val="ListParagraph"/>
+        <w:numPr>
+          <w:ilvl w:val="0"/>
+          <w:numId w:val="8"/>
+        </w:numPr>
+      </w:pPr>
+      <w:r>
+        <w:t xml:space="preserve">From root folder, run main.py which includes a default </w:t>
+      </w:r>
+      <w:r>
+        <w:t xml:space="preserve">set of </w:t>
+      </w:r>
+      <w:r>
+        <w:t xml:space="preserve">test </w:t>
+      </w:r>
+      <w:r>
+        <w:t xml:space="preserve">cases </w:t>
+      </w:r>
+      <w:r>
+        <w:t>to demonstrate all the features properly working</w:t>
+      </w:r>
+    </w:p>
+    <w:p>
+      <w:pPr>
+        <w:pStyle w:val="ListParagraph"/>
+        <w:numPr>
+          <w:ilvl w:val="0"/>
+          <w:numId w:val="8"/>
+        </w:numPr>
+      </w:pPr>
+      <w:r>
+        <w:t>From /test folder, run test_cases.py using pytest, to verify every function is properly working under at least two different test cases for each.</w:t>
+      </w:r>
+    </w:p>
+    <w:p>
+      <w:pPr>
+        <w:pStyle w:val="ListParagraph"/>
+        <w:numPr>
+          <w:ilvl w:val="1"/>
+          <w:numId w:val="8"/>
+        </w:numPr>
+      </w:pPr>
+      <w:r>
+        <w:t>Run all Test Functions using the command line:</w:t>
+      </w:r>
+    </w:p>
+    <w:p>
+      <w:pPr>
+        <w:rPr>
+          <w:i/>
+        </w:rPr>
+      </w:pPr>
+      <w:r>
+        <w:rPr>
+          <w:i/>
+        </w:rPr>
+        <w:tab/>
+      </w:r>
+      <w:r>
+        <w:rPr>
+          <w:i/>
+        </w:rPr>
+        <w:tab/>
+      </w:r>
+      <w:r>
+        <w:rPr>
+          <w:i/>
+        </w:rPr>
+        <w:t>pytest test_cases.py</w:t>
+      </w:r>
+    </w:p>
+    <w:p/>
+    <w:p>
+      <w:pPr>
+        <w:pStyle w:val="ListParagraph"/>
+        <w:numPr>
+          <w:ilvl w:val="1"/>
+          <w:numId w:val="8"/>
+        </w:numPr>
+      </w:pPr>
+      <w:r>
+        <w:t>Run particular test cases to validate each of the functions: less, greater or between:</w:t>
+      </w:r>
+    </w:p>
+    <w:p>
+      <w:pPr>
+        <w:rPr>
+          <w:i/>
+        </w:rPr>
+      </w:pPr>
+      <w:r>
+        <w:tab/>
+      </w:r>
+      <w:r>
+        <w:tab/>
+      </w:r>
+      <w:r>
+        <w:rPr>
+          <w:i/>
+        </w:rPr>
+        <w:t>pytest test_cases.py::test_greater_small_set</w:t>
+      </w:r>
+    </w:p>
+    <w:p>
+      <w:pPr>
+        <w:rPr>
+          <w:i/>
+        </w:rPr>
+      </w:pPr>
+      <w:r>
+        <w:rPr>
+          <w:i/>
+        </w:rPr>
+        <w:tab/>
+      </w:r>
+      <w:r>
+        <w:rPr>
+          <w:i/>
+        </w:rPr>
+        <w:tab/>
+      </w:r>
+      <w:r>
+        <w:rPr>
+          <w:i/>
+        </w:rPr>
+        <w:t>pytest test_cases.py::test_greater_big_set</w:t>
+      </w:r>
+    </w:p>
+    <w:p>
+      <w:pPr>
+        <w:rPr>
+          <w:i/>
+        </w:rPr>
+      </w:pPr>
+    </w:p>
+    <w:p>
+      <w:pPr>
+        <w:rPr>
+          <w:i/>
+        </w:rPr>
+      </w:pPr>
+      <w:r>
+        <w:rPr>
+          <w:i/>
+        </w:rPr>
+        <w:tab/>
+      </w:r>
+      <w:r>
+        <w:rPr>
+          <w:i/>
+        </w:rPr>
+        <w:tab/>
+        <w:t>pytest test_cases.py::test_less_small_set</w:t>
+      </w:r>
+    </w:p>
+    <w:p>
+      <w:pPr>
+        <w:rPr>
+          <w:i/>
+        </w:rPr>
+      </w:pPr>
+      <w:r>
+        <w:rPr>
+          <w:i/>
+        </w:rPr>
+        <w:tab/>
+      </w:r>
+      <w:r>
+        <w:rPr>
+          <w:i/>
+        </w:rPr>
+        <w:tab/>
+      </w:r>
+      <w:r>
+        <w:rPr>
+          <w:i/>
+        </w:rPr>
+        <w:t>pytest test_cases.py::test_less_big_set</w:t>
+      </w:r>
+    </w:p>
+    <w:p>
+      <w:pPr>
+        <w:rPr>
+          <w:i/>
+        </w:rPr>
+      </w:pPr>
+    </w:p>
+    <w:p>
+      <w:pPr>
+        <w:rPr>
+          <w:i/>
+        </w:rPr>
+      </w:pPr>
+      <w:r>
+        <w:rPr>
+          <w:i/>
+        </w:rPr>
+        <w:tab/>
+      </w:r>
+      <w:r>
+        <w:rPr>
+          <w:i/>
+        </w:rPr>
+        <w:tab/>
+        <w:t>pytest test_cases.py::test_between_small_set</w:t>
+      </w:r>
+    </w:p>
+    <w:p>
+      <w:pPr>
+        <w:rPr>
+          <w:i/>
+        </w:rPr>
+      </w:pPr>
+      <w:r>
+        <w:rPr>
+          <w:i/>
+        </w:rPr>
+        <w:tab/>
+      </w:r>
+      <w:r>
+        <w:rPr>
+          <w:i/>
+        </w:rPr>
+        <w:tab/>
+      </w:r>
+      <w:r>
+        <w:rPr>
+          <w:i/>
+        </w:rPr>
+        <w:t>pytest test_cases.py::test_between_big_set</w:t>
+      </w:r>
+    </w:p>
+    <w:p/>
+    <w:p>
+      <w:pPr>
+        <w:pStyle w:val="Heading1"/>
+      </w:pPr>
+      <w:r>
+        <w:t>Tests Executions and Results:</w:t>
+      </w:r>
+    </w:p>
+    <w:p/>
+    <w:p>
+      <w:r>
+        <w:object w:dxaOrig="16782" w:dyaOrig="3306">
+          <v:shapetype id="_x0000_t75" coordsize="21600,21600" o:spt="75" o:preferrelative="t" path="m@4@5l@4@11@9@11@9@5xe" filled="f" stroked="f">
+            <v:stroke joinstyle="miter"/>
+            <v:formulas>
+              <v:f eqn="if lineDrawn pixelLineWidth 0"/>
+              <v:f eqn="sum @0 1 0"/>
+              <v:f eqn="sum 0 0 @1"/>
+              <v:f eqn="prod @2 1 2"/>
+              <v:f eqn="prod @3 21600 pixelWidth"/>
+              <v:f eqn="prod @3 21600 pixelHeight"/>
+              <v:f eqn="sum @0 0 1"/>
+              <v:f eqn="prod @6 1 2"/>
+              <v:f eqn="prod @7 21600 pixelWidth"/>
+              <v:f eqn="sum @8 21600 0"/>
+              <v:f eqn="prod @7 21600 pixelHeight"/>
+              <v:f eqn="sum @10 21600 0"/>
+            </v:formulas>
+            <v:path o:extrusionok="f" gradientshapeok="t" o:connecttype="rect"/>
+            <o:lock v:ext="edit" aspectratio="t"/>
+          </v:shapetype>
+          <v:shape id="_x0000_i1025" type="#_x0000_t75" style="width:576.6pt;height:114pt" o:ole="">
+            <v:imagedata r:id="rId10" o:title=""/>
+          </v:shape>
+          <o:OLEObject Type="Embed" ProgID="Excel.Sheet.12" ShapeID="_x0000_i1025" DrawAspect="Content" ObjectID="_1716372460" r:id="rId11"/>
+        </w:object>
+      </w:r>
+    </w:p>
     <w:p/>
     <w:p/>
+    <w:p/>
+    <w:p>
+      <w:pPr>
+        <w:pStyle w:val="Heading2"/>
+      </w:pPr>
+      <w:r>
+        <w:t>Tests Results &amp; Evidences:</w:t>
+      </w:r>
+    </w:p>
+    <w:p>
+      <w:r>
+        <w:t>All six tests can be executed at once with the following command line:</w:t>
+      </w:r>
+    </w:p>
+    <w:p>
+      <w:r>
+        <w:lastRenderedPageBreak/>
+        <w:drawing>
+          <wp:inline distT="0" distB="0" distL="0" distR="0" wp14:anchorId="0B595763" wp14:editId="6ACC7851">
+            <wp:extent cx="4370994" cy="1150620"/>
+            <wp:effectExtent l="0" t="0" r="0" b="0"/>
+            <wp:docPr id="6" name="Picture 6"/>
+            <wp:cNvGraphicFramePr>
+              <a:graphicFrameLocks xmlns:a="http://schemas.openxmlformats.org/drawingml/2006/main" noChangeAspect="1"/>
+            </wp:cNvGraphicFramePr>
+            <a:graphic xmlns:a="http://schemas.openxmlformats.org/drawingml/2006/main">
+              <a:graphicData uri="http://schemas.openxmlformats.org/drawingml/2006/picture">
+                <pic:pic xmlns:pic="http://schemas.openxmlformats.org/drawingml/2006/picture">
+                  <pic:nvPicPr>
+                    <pic:cNvPr id="1" name=""/>
+                    <pic:cNvPicPr/>
+                  </pic:nvPicPr>
+                  <pic:blipFill>
+                    <a:blip r:embed="rId12"/>
+                    <a:stretch>
+                      <a:fillRect/>
+                    </a:stretch>
+                  </pic:blipFill>
+                  <pic:spPr>
+                    <a:xfrm>
+                      <a:off x="0" y="0"/>
+                      <a:ext cx="4415725" cy="1162395"/>
+                    </a:xfrm>
+                    <a:prstGeom prst="rect">
+                      <a:avLst/>
+                    </a:prstGeom>
+                  </pic:spPr>
+                </pic:pic>
+              </a:graphicData>
+            </a:graphic>
+          </wp:inline>
+        </w:drawing>
+      </w:r>
+    </w:p>
+    <w:p/>
+    <w:p/>
+    <w:p>
+      <w:r>
+        <w:t>Tests Results Test ID 1 to 6:</w:t>
+      </w:r>
+    </w:p>
+    <w:p/>
+    <w:p>
+      <w:r>
+        <w:drawing>
+          <wp:inline distT="0" distB="0" distL="0" distR="0" wp14:anchorId="458E9908" wp14:editId="5ED38009">
+            <wp:extent cx="7424420" cy="483235"/>
+            <wp:effectExtent l="0" t="0" r="5080" b="0"/>
+            <wp:docPr id="8" name="Picture 8"/>
+            <wp:cNvGraphicFramePr>
+              <a:graphicFrameLocks xmlns:a="http://schemas.openxmlformats.org/drawingml/2006/main" noChangeAspect="1"/>
+            </wp:cNvGraphicFramePr>
+            <a:graphic xmlns:a="http://schemas.openxmlformats.org/drawingml/2006/main">
+              <a:graphicData uri="http://schemas.openxmlformats.org/drawingml/2006/picture">
+                <pic:pic xmlns:pic="http://schemas.openxmlformats.org/drawingml/2006/picture">
+                  <pic:nvPicPr>
+                    <pic:cNvPr id="1" name=""/>
+                    <pic:cNvPicPr/>
+                  </pic:nvPicPr>
+                  <pic:blipFill>
+                    <a:blip r:embed="rId13"/>
+                    <a:stretch>
+                      <a:fillRect/>
+                    </a:stretch>
+                  </pic:blipFill>
+                  <pic:spPr>
+                    <a:xfrm>
+                      <a:off x="0" y="0"/>
+                      <a:ext cx="7424420" cy="483235"/>
+                    </a:xfrm>
+                    <a:prstGeom prst="rect">
+                      <a:avLst/>
+                    </a:prstGeom>
+                  </pic:spPr>
+                </pic:pic>
+              </a:graphicData>
+            </a:graphic>
+          </wp:inline>
+        </w:drawing>
+      </w:r>
+    </w:p>
+    <w:p>
+      <w:r>
+        <w:drawing>
+          <wp:inline distT="0" distB="0" distL="0" distR="0" wp14:anchorId="333CC995" wp14:editId="096FAF13">
+            <wp:extent cx="7424420" cy="1719580"/>
+            <wp:effectExtent l="0" t="0" r="5080" b="0"/>
+            <wp:docPr id="7" name="Picture 7"/>
+            <wp:cNvGraphicFramePr>
+              <a:graphicFrameLocks xmlns:a="http://schemas.openxmlformats.org/drawingml/2006/main" noChangeAspect="1"/>
+            </wp:cNvGraphicFramePr>
+            <a:graphic xmlns:a="http://schemas.openxmlformats.org/drawingml/2006/main">
+              <a:graphicData uri="http://schemas.openxmlformats.org/drawingml/2006/picture">
+                <pic:pic xmlns:pic="http://schemas.openxmlformats.org/drawingml/2006/picture">
+                  <pic:nvPicPr>
+                    <pic:cNvPr id="1" name=""/>
+                    <pic:cNvPicPr/>
+                  </pic:nvPicPr>
+                  <pic:blipFill>
+                    <a:blip r:embed="rId14"/>
+                    <a:stretch>
+                      <a:fillRect/>
+                    </a:stretch>
+                  </pic:blipFill>
+                  <pic:spPr>
+                    <a:xfrm>
+                      <a:off x="0" y="0"/>
+                      <a:ext cx="7424420" cy="1719580"/>
+                    </a:xfrm>
+                    <a:prstGeom prst="rect">
+                      <a:avLst/>
+                    </a:prstGeom>
+                  </pic:spPr>
+                </pic:pic>
+              </a:graphicData>
+            </a:graphic>
+          </wp:inline>
+        </w:drawing>
+      </w:r>
+    </w:p>
+    <w:p/>
+    <w:p/>
+    <w:p>
+      <w:r>
+        <w:drawing>
+          <wp:inline distT="0" distB="0" distL="0" distR="0" wp14:anchorId="675C7C3C" wp14:editId="1290C025">
+            <wp:extent cx="7424420" cy="483235"/>
+            <wp:effectExtent l="0" t="0" r="5080" b="0"/>
+            <wp:docPr id="9" name="Picture 9"/>
+            <wp:cNvGraphicFramePr>
+              <a:graphicFrameLocks xmlns:a="http://schemas.openxmlformats.org/drawingml/2006/main" noChangeAspect="1"/>
+            </wp:cNvGraphicFramePr>
+            <a:graphic xmlns:a="http://schemas.openxmlformats.org/drawingml/2006/main">
+              <a:graphicData uri="http://schemas.openxmlformats.org/drawingml/2006/picture">
+                <pic:pic xmlns:pic="http://schemas.openxmlformats.org/drawingml/2006/picture">
+                  <pic:nvPicPr>
+                    <pic:cNvPr id="1" name=""/>
+                    <pic:cNvPicPr/>
+                  </pic:nvPicPr>
+                  <pic:blipFill>
+                    <a:blip r:embed="rId15"/>
+                    <a:stretch>
+                      <a:fillRect/>
+                    </a:stretch>
+                  </pic:blipFill>
+                  <pic:spPr>
+                    <a:xfrm>
+                      <a:off x="0" y="0"/>
+                      <a:ext cx="7424420" cy="483235"/>
+                    </a:xfrm>
+                    <a:prstGeom prst="rect">
+                      <a:avLst/>
+                    </a:prstGeom>
+                  </pic:spPr>
+                </pic:pic>
+              </a:graphicData>
+            </a:graphic>
+          </wp:inline>
+        </w:drawing>
+      </w:r>
+    </w:p>
+    <w:p>
+      <w:r>
+        <w:drawing>
+          <wp:inline distT="0" distB="0" distL="0" distR="0" wp14:anchorId="013C473F" wp14:editId="69AEB9A2">
+            <wp:extent cx="7424420" cy="1690370"/>
+            <wp:effectExtent l="0" t="0" r="5080" b="5080"/>
+            <wp:docPr id="10" name="Picture 10"/>
+            <wp:cNvGraphicFramePr>
+              <a:graphicFrameLocks xmlns:a="http://schemas.openxmlformats.org/drawingml/2006/main" noChangeAspect="1"/>
+            </wp:cNvGraphicFramePr>
+            <a:graphic xmlns:a="http://schemas.openxmlformats.org/drawingml/2006/main">
+              <a:graphicData uri="http://schemas.openxmlformats.org/drawingml/2006/picture">
+                <pic:pic xmlns:pic="http://schemas.openxmlformats.org/drawingml/2006/picture">
+                  <pic:nvPicPr>
+                    <pic:cNvPr id="1" name=""/>
+                    <pic:cNvPicPr/>
+                  </pic:nvPicPr>
+                  <pic:blipFill>
+                    <a:blip r:embed="rId16"/>
+                    <a:stretch>
+                      <a:fillRect/>
+                    </a:stretch>
+                  </pic:blipFill>
+                  <pic:spPr>
+                    <a:xfrm>
+                      <a:off x="0" y="0"/>
+                      <a:ext cx="7424420" cy="1690370"/>
+                    </a:xfrm>
+                    <a:prstGeom prst="rect">
+                      <a:avLst/>
+                    </a:prstGeom>
+                  </pic:spPr>
+                </pic:pic>
+              </a:graphicData>
+            </a:graphic>
+          </wp:inline>
+        </w:drawing>
+      </w:r>
+    </w:p>
+    <w:p/>
+    <w:p>
+      <w:r>
+        <w:drawing>
+          <wp:inline distT="0" distB="0" distL="0" distR="0" wp14:anchorId="531C4BFA" wp14:editId="58F4EC1D">
+            <wp:extent cx="7424420" cy="483235"/>
+            <wp:effectExtent l="0" t="0" r="5080" b="0"/>
+            <wp:docPr id="11" name="Picture 11"/>
+            <wp:cNvGraphicFramePr>
+              <a:graphicFrameLocks xmlns:a="http://schemas.openxmlformats.org/drawingml/2006/main" noChangeAspect="1"/>
+            </wp:cNvGraphicFramePr>
+            <a:graphic xmlns:a="http://schemas.openxmlformats.org/drawingml/2006/main">
+              <a:graphicData uri="http://schemas.openxmlformats.org/drawingml/2006/picture">
+                <pic:pic xmlns:pic="http://schemas.openxmlformats.org/drawingml/2006/picture">
+                  <pic:nvPicPr>
+                    <pic:cNvPr id="1" name=""/>
+                    <pic:cNvPicPr/>
+                  </pic:nvPicPr>
+                  <pic:blipFill>
+                    <a:blip r:embed="rId17"/>
+                    <a:stretch>
+                      <a:fillRect/>
+                    </a:stretch>
+                  </pic:blipFill>
+                  <pic:spPr>
+                    <a:xfrm>
+                      <a:off x="0" y="0"/>
+                      <a:ext cx="7424420" cy="483235"/>
+                    </a:xfrm>
+                    <a:prstGeom prst="rect">
+                      <a:avLst/>
+                    </a:prstGeom>
+                  </pic:spPr>
+                </pic:pic>
+              </a:graphicData>
+            </a:graphic>
+          </wp:inline>
+        </w:drawing>
+      </w:r>
+    </w:p>
+    <w:p>
+      <w:r>
+        <w:drawing>
+          <wp:inline distT="0" distB="0" distL="0" distR="0" wp14:anchorId="614D7EFE" wp14:editId="5FC12322">
+            <wp:extent cx="7424420" cy="1802765"/>
+            <wp:effectExtent l="0" t="0" r="5080" b="6985"/>
+            <wp:docPr id="12" name="Picture 12"/>
+            <wp:cNvGraphicFramePr>
+              <a:graphicFrameLocks xmlns:a="http://schemas.openxmlformats.org/drawingml/2006/main" noChangeAspect="1"/>
+            </wp:cNvGraphicFramePr>
+            <a:graphic xmlns:a="http://schemas.openxmlformats.org/drawingml/2006/main">
+              <a:graphicData uri="http://schemas.openxmlformats.org/drawingml/2006/picture">
+                <pic:pic xmlns:pic="http://schemas.openxmlformats.org/drawingml/2006/picture">
+                  <pic:nvPicPr>
+                    <pic:cNvPr id="1" name=""/>
+                    <pic:cNvPicPr/>
+                  </pic:nvPicPr>
+                  <pic:blipFill>
+                    <a:blip r:embed="rId18"/>
+                    <a:stretch>
+                      <a:fillRect/>
+                    </a:stretch>
+                  </pic:blipFill>
+                  <pic:spPr>
+                    <a:xfrm>
+                      <a:off x="0" y="0"/>
+                      <a:ext cx="7424420" cy="1802765"/>
+                    </a:xfrm>
+                    <a:prstGeom prst="rect">
+                      <a:avLst/>
+                    </a:prstGeom>
+                  </pic:spPr>
+                </pic:pic>
+              </a:graphicData>
+            </a:graphic>
+          </wp:inline>
+        </w:drawing>
+      </w:r>
+    </w:p>
+    <w:p/>
+    <w:p>
+      <w:r>
+        <w:drawing>
+          <wp:inline distT="0" distB="0" distL="0" distR="0" wp14:anchorId="6FB81BEE" wp14:editId="1843865E">
+            <wp:extent cx="7424420" cy="483235"/>
+            <wp:effectExtent l="0" t="0" r="5080" b="0"/>
+            <wp:docPr id="13" name="Picture 13"/>
+            <wp:cNvGraphicFramePr>
+              <a:graphicFrameLocks xmlns:a="http://schemas.openxmlformats.org/drawingml/2006/main" noChangeAspect="1"/>
+            </wp:cNvGraphicFramePr>
+            <a:graphic xmlns:a="http://schemas.openxmlformats.org/drawingml/2006/main">
+              <a:graphicData uri="http://schemas.openxmlformats.org/drawingml/2006/picture">
+                <pic:pic xmlns:pic="http://schemas.openxmlformats.org/drawingml/2006/picture">
+                  <pic:nvPicPr>
+                    <pic:cNvPr id="1" name=""/>
+                    <pic:cNvPicPr/>
+                  </pic:nvPicPr>
+                  <pic:blipFill>
+                    <a:blip r:embed="rId19"/>
+                    <a:stretch>
+                      <a:fillRect/>
+                    </a:stretch>
+                  </pic:blipFill>
+                  <pic:spPr>
+                    <a:xfrm>
+                      <a:off x="0" y="0"/>
+                      <a:ext cx="7424420" cy="483235"/>
+                    </a:xfrm>
+                    <a:prstGeom prst="rect">
+                      <a:avLst/>
+                    </a:prstGeom>
+                  </pic:spPr>
+                </pic:pic>
+              </a:graphicData>
+            </a:graphic>
+          </wp:inline>
+        </w:drawing>
+      </w:r>
+    </w:p>
+    <w:p>
+      <w:r>
+        <w:lastRenderedPageBreak/>
+        <w:drawing>
+          <wp:inline distT="0" distB="0" distL="0" distR="0" wp14:anchorId="426DA8B0" wp14:editId="7A02D7F8">
+            <wp:extent cx="7424420" cy="1804035"/>
+            <wp:effectExtent l="0" t="0" r="5080" b="5715"/>
+            <wp:docPr id="14" name="Picture 14"/>
+            <wp:cNvGraphicFramePr>
+              <a:graphicFrameLocks xmlns:a="http://schemas.openxmlformats.org/drawingml/2006/main" noChangeAspect="1"/>
+            </wp:cNvGraphicFramePr>
+            <a:graphic xmlns:a="http://schemas.openxmlformats.org/drawingml/2006/main">
+              <a:graphicData uri="http://schemas.openxmlformats.org/drawingml/2006/picture">
+                <pic:pic xmlns:pic="http://schemas.openxmlformats.org/drawingml/2006/picture">
+                  <pic:nvPicPr>
+                    <pic:cNvPr id="1" name=""/>
+                    <pic:cNvPicPr/>
+                  </pic:nvPicPr>
+                  <pic:blipFill>
+                    <a:blip r:embed="rId20"/>
+                    <a:stretch>
+                      <a:fillRect/>
+                    </a:stretch>
+                  </pic:blipFill>
+                  <pic:spPr>
+                    <a:xfrm>
+                      <a:off x="0" y="0"/>
+                      <a:ext cx="7424420" cy="1804035"/>
+                    </a:xfrm>
+                    <a:prstGeom prst="rect">
+                      <a:avLst/>
+                    </a:prstGeom>
+                  </pic:spPr>
+                </pic:pic>
+              </a:graphicData>
+            </a:graphic>
+          </wp:inline>
+        </w:drawing>
+      </w:r>
+    </w:p>
+    <w:p/>
+    <w:p>
+      <w:r>
+        <w:drawing>
+          <wp:inline distT="0" distB="0" distL="0" distR="0" wp14:anchorId="75679A38" wp14:editId="6B5E6A05">
+            <wp:extent cx="7424420" cy="602615"/>
+            <wp:effectExtent l="0" t="0" r="5080" b="6985"/>
+            <wp:docPr id="15" name="Picture 15"/>
+            <wp:cNvGraphicFramePr>
+              <a:graphicFrameLocks xmlns:a="http://schemas.openxmlformats.org/drawingml/2006/main" noChangeAspect="1"/>
+            </wp:cNvGraphicFramePr>
+            <a:graphic xmlns:a="http://schemas.openxmlformats.org/drawingml/2006/main">
+              <a:graphicData uri="http://schemas.openxmlformats.org/drawingml/2006/picture">
+                <pic:pic xmlns:pic="http://schemas.openxmlformats.org/drawingml/2006/picture">
+                  <pic:nvPicPr>
+                    <pic:cNvPr id="1" name=""/>
+                    <pic:cNvPicPr/>
+                  </pic:nvPicPr>
+                  <pic:blipFill>
+                    <a:blip r:embed="rId21"/>
+                    <a:stretch>
+                      <a:fillRect/>
+                    </a:stretch>
+                  </pic:blipFill>
+                  <pic:spPr>
+                    <a:xfrm>
+                      <a:off x="0" y="0"/>
+                      <a:ext cx="7424420" cy="602615"/>
+                    </a:xfrm>
+                    <a:prstGeom prst="rect">
+                      <a:avLst/>
+                    </a:prstGeom>
+                  </pic:spPr>
+                </pic:pic>
+              </a:graphicData>
+            </a:graphic>
+          </wp:inline>
+        </w:drawing>
+      </w:r>
+    </w:p>
+    <w:p>
+      <w:r>
+        <w:drawing>
+          <wp:inline distT="0" distB="0" distL="0" distR="0" wp14:anchorId="1518CD98" wp14:editId="39F8F39B">
+            <wp:extent cx="7424420" cy="1763395"/>
+            <wp:effectExtent l="0" t="0" r="5080" b="8255"/>
+            <wp:docPr id="16" name="Picture 16"/>
+            <wp:cNvGraphicFramePr>
+              <a:graphicFrameLocks xmlns:a="http://schemas.openxmlformats.org/drawingml/2006/main" noChangeAspect="1"/>
+            </wp:cNvGraphicFramePr>
+            <a:graphic xmlns:a="http://schemas.openxmlformats.org/drawingml/2006/main">
+              <a:graphicData uri="http://schemas.openxmlformats.org/drawingml/2006/picture">
+                <pic:pic xmlns:pic="http://schemas.openxmlformats.org/drawingml/2006/picture">
+                  <pic:nvPicPr>
+                    <pic:cNvPr id="1" name=""/>
+                    <pic:cNvPicPr/>
+                  </pic:nvPicPr>
+                  <pic:blipFill>
+                    <a:blip r:embed="rId22"/>
+                    <a:stretch>
+                      <a:fillRect/>
+                    </a:stretch>
+                  </pic:blipFill>
+                  <pic:spPr>
+                    <a:xfrm>
+                      <a:off x="0" y="0"/>
+                      <a:ext cx="7424420" cy="1763395"/>
+                    </a:xfrm>
+                    <a:prstGeom prst="rect">
+                      <a:avLst/>
+                    </a:prstGeom>
+                  </pic:spPr>
+                </pic:pic>
+              </a:graphicData>
+            </a:graphic>
+          </wp:inline>
+        </w:drawing>
+      </w:r>
+    </w:p>
+    <w:p/>
+    <w:p>
+      <w:r>
+        <w:drawing>
+          <wp:inline distT="0" distB="0" distL="0" distR="0" wp14:anchorId="3AA590E0" wp14:editId="4491BF07">
+            <wp:extent cx="7424420" cy="602615"/>
+            <wp:effectExtent l="0" t="0" r="5080" b="6985"/>
+            <wp:docPr id="17" name="Picture 17"/>
+            <wp:cNvGraphicFramePr>
+              <a:graphicFrameLocks xmlns:a="http://schemas.openxmlformats.org/drawingml/2006/main" noChangeAspect="1"/>
+            </wp:cNvGraphicFramePr>
+            <a:graphic xmlns:a="http://schemas.openxmlformats.org/drawingml/2006/main">
+              <a:graphicData uri="http://schemas.openxmlformats.org/drawingml/2006/picture">
+                <pic:pic xmlns:pic="http://schemas.openxmlformats.org/drawingml/2006/picture">
+                  <pic:nvPicPr>
+                    <pic:cNvPr id="1" name=""/>
+                    <pic:cNvPicPr/>
+                  </pic:nvPicPr>
+                  <pic:blipFill>
+                    <a:blip r:embed="rId23"/>
+                    <a:stretch>
+                      <a:fillRect/>
+                    </a:stretch>
+                  </pic:blipFill>
+                  <pic:spPr>
+                    <a:xfrm>
+                      <a:off x="0" y="0"/>
+                      <a:ext cx="7424420" cy="602615"/>
+                    </a:xfrm>
+                    <a:prstGeom prst="rect">
+                      <a:avLst/>
+                    </a:prstGeom>
+                  </pic:spPr>
+                </pic:pic>
+              </a:graphicData>
+            </a:graphic>
+          </wp:inline>
+        </w:drawing>
+      </w:r>
+    </w:p>
+    <w:p>
+      <w:r>
+        <w:drawing>
+          <wp:inline distT="0" distB="0" distL="0" distR="0" wp14:anchorId="7A2E7691" wp14:editId="189E52FC">
+            <wp:extent cx="7424420" cy="1731645"/>
+            <wp:effectExtent l="0" t="0" r="5080" b="1905"/>
+            <wp:docPr id="18" name="Picture 18"/>
+            <wp:cNvGraphicFramePr>
+              <a:graphicFrameLocks xmlns:a="http://schemas.openxmlformats.org/drawingml/2006/main" noChangeAspect="1"/>
+            </wp:cNvGraphicFramePr>
+            <a:graphic xmlns:a="http://schemas.openxmlformats.org/drawingml/2006/main">
+              <a:graphicData uri="http://schemas.openxmlformats.org/drawingml/2006/picture">
+                <pic:pic xmlns:pic="http://schemas.openxmlformats.org/drawingml/2006/picture">
+                  <pic:nvPicPr>
+                    <pic:cNvPr id="1" name=""/>
+                    <pic:cNvPicPr/>
+                  </pic:nvPicPr>
+                  <pic:blipFill>
+                    <a:blip r:embed="rId24"/>
+                    <a:stretch>
+                      <a:fillRect/>
+                    </a:stretch>
+                  </pic:blipFill>
+                  <pic:spPr>
+                    <a:xfrm>
+                      <a:off x="0" y="0"/>
+                      <a:ext cx="7424420" cy="1731645"/>
+                    </a:xfrm>
+                    <a:prstGeom prst="rect">
+                      <a:avLst/>
+                    </a:prstGeom>
+                  </pic:spPr>
+                </pic:pic>
+              </a:graphicData>
+            </a:graphic>
+          </wp:inline>
+        </w:drawing>
+      </w:r>
+      <w:bookmarkStart w:id="0" w:name="_GoBack"/>
+      <w:bookmarkEnd w:id="0"/>
+    </w:p>
     <w:p/>
     <w:sectPr>
       <w:pgSz w:w="12240" w:h="15840"/>
@@ -593,6 +1410,95 @@
     </w:lvl>
   </w:abstractNum>
   <w:abstractNum w:abstractNumId="1" w15:restartNumberingAfterBreak="0">
+    <w:nsid w:val="38D74E06"/>
+    <w:multiLevelType w:val="hybridMultilevel"/>
+    <w:tmpl w:val="3C68C090"/>
+    <w:lvl w:ilvl="0" w:tplc="0809000F">
+      <w:start w:val="1"/>
+      <w:numFmt w:val="decimal"/>
+      <w:lvlText w:val="%1."/>
+      <w:lvlJc w:val="left"/>
+      <w:pPr>
+        <w:ind w:left="720" w:hanging="360"/>
+      </w:pPr>
+      <w:rPr>
+        <w:rFonts w:hint="default"/>
+      </w:rPr>
+    </w:lvl>
+    <w:lvl w:ilvl="1" w:tplc="08090019">
+      <w:start w:val="1"/>
+      <w:numFmt w:val="lowerLetter"/>
+      <w:lvlText w:val="%2."/>
+      <w:lvlJc w:val="left"/>
+      <w:pPr>
+        <w:ind w:left="1440" w:hanging="360"/>
+      </w:pPr>
+    </w:lvl>
+    <w:lvl w:ilvl="2" w:tplc="0809001B" w:tentative="1">
+      <w:start w:val="1"/>
+      <w:numFmt w:val="lowerRoman"/>
+      <w:lvlText w:val="%3."/>
+      <w:lvlJc w:val="right"/>
+      <w:pPr>
+        <w:ind w:left="2160" w:hanging="180"/>
+      </w:pPr>
+    </w:lvl>
+    <w:lvl w:ilvl="3" w:tplc="0809000F" w:tentative="1">
+      <w:start w:val="1"/>
+      <w:numFmt w:val="decimal"/>
+      <w:lvlText w:val="%4."/>
+      <w:lvlJc w:val="left"/>
+      <w:pPr>
+        <w:ind w:left="2880" w:hanging="360"/>
+      </w:pPr>
+    </w:lvl>
+    <w:lvl w:ilvl="4" w:tplc="08090019" w:tentative="1">
+      <w:start w:val="1"/>
+      <w:numFmt w:val="lowerLetter"/>
+      <w:lvlText w:val="%5."/>
+      <w:lvlJc w:val="left"/>
+      <w:pPr>
+        <w:ind w:left="3600" w:hanging="360"/>
+      </w:pPr>
+    </w:lvl>
+    <w:lvl w:ilvl="5" w:tplc="0809001B" w:tentative="1">
+      <w:start w:val="1"/>
+      <w:numFmt w:val="lowerRoman"/>
+      <w:lvlText w:val="%6."/>
+      <w:lvlJc w:val="right"/>
+      <w:pPr>
+        <w:ind w:left="4320" w:hanging="180"/>
+      </w:pPr>
+    </w:lvl>
+    <w:lvl w:ilvl="6" w:tplc="0809000F" w:tentative="1">
+      <w:start w:val="1"/>
+      <w:numFmt w:val="decimal"/>
+      <w:lvlText w:val="%7."/>
+      <w:lvlJc w:val="left"/>
+      <w:pPr>
+        <w:ind w:left="5040" w:hanging="360"/>
+      </w:pPr>
+    </w:lvl>
+    <w:lvl w:ilvl="7" w:tplc="08090019" w:tentative="1">
+      <w:start w:val="1"/>
+      <w:numFmt w:val="lowerLetter"/>
+      <w:lvlText w:val="%8."/>
+      <w:lvlJc w:val="left"/>
+      <w:pPr>
+        <w:ind w:left="5760" w:hanging="360"/>
+      </w:pPr>
+    </w:lvl>
+    <w:lvl w:ilvl="8" w:tplc="0809001B" w:tentative="1">
+      <w:start w:val="1"/>
+      <w:numFmt w:val="lowerRoman"/>
+      <w:lvlText w:val="%9."/>
+      <w:lvlJc w:val="right"/>
+      <w:pPr>
+        <w:ind w:left="6480" w:hanging="180"/>
+      </w:pPr>
+    </w:lvl>
+  </w:abstractNum>
+  <w:abstractNum w:abstractNumId="2" w15:restartNumberingAfterBreak="0">
     <w:nsid w:val="454231E4"/>
     <w:multiLevelType w:val="hybridMultilevel"/>
     <w:tmpl w:val="729A1278"/>
@@ -705,7 +1611,7 @@
       </w:rPr>
     </w:lvl>
   </w:abstractNum>
-  <w:abstractNum w:abstractNumId="2" w15:restartNumberingAfterBreak="0">
+  <w:abstractNum w:abstractNumId="3" w15:restartNumberingAfterBreak="0">
     <w:nsid w:val="581E3A9E"/>
     <w:multiLevelType w:val="hybridMultilevel"/>
     <w:tmpl w:val="11901940"/>
@@ -818,7 +1724,7 @@
       </w:rPr>
     </w:lvl>
   </w:abstractNum>
-  <w:abstractNum w:abstractNumId="3" w15:restartNumberingAfterBreak="0">
+  <w:abstractNum w:abstractNumId="4" w15:restartNumberingAfterBreak="0">
     <w:nsid w:val="59FF57EF"/>
     <w:multiLevelType w:val="hybridMultilevel"/>
     <w:tmpl w:val="537ACF54"/>
@@ -931,7 +1837,7 @@
       </w:rPr>
     </w:lvl>
   </w:abstractNum>
-  <w:abstractNum w:abstractNumId="4" w15:restartNumberingAfterBreak="0">
+  <w:abstractNum w:abstractNumId="5" w15:restartNumberingAfterBreak="0">
     <w:nsid w:val="720A2E96"/>
     <w:multiLevelType w:val="hybridMultilevel"/>
     <w:tmpl w:val="E064029C"/>
@@ -1044,7 +1950,7 @@
       </w:rPr>
     </w:lvl>
   </w:abstractNum>
-  <w:abstractNum w:abstractNumId="5" w15:restartNumberingAfterBreak="0">
+  <w:abstractNum w:abstractNumId="6" w15:restartNumberingAfterBreak="0">
     <w:nsid w:val="7E5D1256"/>
     <w:multiLevelType w:val="hybridMultilevel"/>
     <w:tmpl w:val="6A9E9A48"/>
@@ -1157,7 +2063,7 @@
       </w:rPr>
     </w:lvl>
   </w:abstractNum>
-  <w:abstractNum w:abstractNumId="6" w15:restartNumberingAfterBreak="0">
+  <w:abstractNum w:abstractNumId="7" w15:restartNumberingAfterBreak="0">
     <w:nsid w:val="7EFF48CD"/>
     <w:multiLevelType w:val="hybridMultilevel"/>
     <w:tmpl w:val="6F0A4D5A"/>
@@ -1274,22 +2180,25 @@
     <w:abstractNumId w:val="0"/>
   </w:num>
   <w:num w:numId="2">
+    <w:abstractNumId w:val="6"/>
+  </w:num>
+  <w:num w:numId="3">
+    <w:abstractNumId w:val="2"/>
+  </w:num>
+  <w:num w:numId="4">
     <w:abstractNumId w:val="5"/>
   </w:num>
-  <w:num w:numId="3">
-    <w:abstractNumId w:val="1"/>
+  <w:num w:numId="5">
+    <w:abstractNumId w:val="3"/>
   </w:num>
-  <w:num w:numId="4">
+  <w:num w:numId="6">
+    <w:abstractNumId w:val="7"/>
+  </w:num>
+  <w:num w:numId="7">
     <w:abstractNumId w:val="4"/>
   </w:num>
-  <w:num w:numId="5">
-    <w:abstractNumId w:val="2"/>
-  </w:num>
-  <w:num w:numId="6">
-    <w:abstractNumId w:val="6"/>
-  </w:num>
-  <w:num w:numId="7">
-    <w:abstractNumId w:val="3"/>
+  <w:num w:numId="8">
+    <w:abstractNumId w:val="1"/>
   </w:num>
 </w:numbering>
 </file>

</xml_diff>